<commit_message>
Completato Test e nuova interfaccia per gestione Accounts
Completato test di gestione accounts e rifatta l'interfaccia per la form Gestion utenti registrati -> aggiustati i diagrammi per rispecchiare la nuova interfaccia.
</commit_message>
<xml_diff>
--- a/System Design/CRC Cards/Desktop/CRC_Card_AWSMySQLRDS.docx
+++ b/System Design/CRC Cards/Desktop/CRC_Card_AWSMySQLRDS.docx
@@ -46,6 +46,11 @@
             <w:pPr>
               <w:jc w:val="center"/>
             </w:pPr>
+            <w:proofErr w:type="spellStart"/>
+            <w:r>
+              <w:t>AWSMySQLRDS</w:t>
+            </w:r>
+            <w:proofErr w:type="spellEnd"/>
           </w:p>
         </w:tc>
       </w:tr>

</xml_diff>